<commit_message>
Ajoute le logo séparément en png optimisé
Co-Authored-By: Samlach22 <44367571+samlach2222@users.noreply.github.com>
</commit_message>
<xml_diff>
--- a/JavaFFT_LACHAUD_PAZOLA.docx
+++ b/JavaFFT_LACHAUD_PAZOLA.docx
@@ -924,52 +924,51 @@
               <w:noProof/>
             </w:rPr>
             <w:drawing>
-              <wp:anchor distT="0" distB="0" distL="114300" distR="114300" simplePos="0" relativeHeight="251662336" behindDoc="1" locked="0" layoutInCell="1" allowOverlap="1" wp14:anchorId="61DA138E" wp14:editId="5F1E3C7F">
+              <wp:anchor distT="0" distB="0" distL="114300" distR="114300" simplePos="0" relativeHeight="251662336" behindDoc="1" locked="0" layoutInCell="1" allowOverlap="1" wp14:anchorId="61DA138E" wp14:editId="684D2935">
                 <wp:simplePos x="0" y="0"/>
                 <wp:positionH relativeFrom="page">
-                  <wp:posOffset>1854390</wp:posOffset>
+                  <wp:posOffset>1855470</wp:posOffset>
                 </wp:positionH>
                 <wp:positionV relativeFrom="paragraph">
-                  <wp:posOffset>4352925</wp:posOffset>
+                  <wp:posOffset>4353560</wp:posOffset>
                 </wp:positionV>
-                <wp:extent cx="3682800" cy="3656141"/>
+                <wp:extent cx="3681095" cy="3655695"/>
                 <wp:effectExtent l="0" t="0" r="0" b="1905"/>
                 <wp:wrapTight wrapText="bothSides">
                   <wp:wrapPolygon edited="0">
-                    <wp:start x="9386" y="0"/>
-                    <wp:lineTo x="8157" y="113"/>
-                    <wp:lineTo x="4470" y="1463"/>
-                    <wp:lineTo x="3911" y="2251"/>
-                    <wp:lineTo x="2458" y="3602"/>
-                    <wp:lineTo x="1229" y="5403"/>
+                    <wp:start x="8943" y="0"/>
+                    <wp:lineTo x="7825" y="113"/>
+                    <wp:lineTo x="4471" y="1463"/>
+                    <wp:lineTo x="4136" y="2026"/>
+                    <wp:lineTo x="2459" y="3602"/>
+                    <wp:lineTo x="1230" y="5403"/>
                     <wp:lineTo x="335" y="7204"/>
                     <wp:lineTo x="0" y="9005"/>
                     <wp:lineTo x="0" y="12607"/>
                     <wp:lineTo x="447" y="14408"/>
-                    <wp:lineTo x="1341" y="16208"/>
-                    <wp:lineTo x="2458" y="18009"/>
-                    <wp:lineTo x="4581" y="19810"/>
-                    <wp:lineTo x="4693" y="20148"/>
-                    <wp:lineTo x="8716" y="21499"/>
-                    <wp:lineTo x="9833" y="21499"/>
-                    <wp:lineTo x="11510" y="21499"/>
-                    <wp:lineTo x="12627" y="21499"/>
-                    <wp:lineTo x="16650" y="20148"/>
-                    <wp:lineTo x="16762" y="19810"/>
-                    <wp:lineTo x="18885" y="18009"/>
-                    <wp:lineTo x="20114" y="16208"/>
-                    <wp:lineTo x="20896" y="14408"/>
-                    <wp:lineTo x="21343" y="12607"/>
-                    <wp:lineTo x="21455" y="10806"/>
-                    <wp:lineTo x="21455" y="9005"/>
-                    <wp:lineTo x="20896" y="7204"/>
-                    <wp:lineTo x="20114" y="5403"/>
-                    <wp:lineTo x="18885" y="3602"/>
-                    <wp:lineTo x="16985" y="1913"/>
-                    <wp:lineTo x="16873" y="1463"/>
-                    <wp:lineTo x="13186" y="113"/>
-                    <wp:lineTo x="11957" y="0"/>
-                    <wp:lineTo x="9386" y="0"/>
+                    <wp:lineTo x="1230" y="16208"/>
+                    <wp:lineTo x="2459" y="18009"/>
+                    <wp:lineTo x="4471" y="19810"/>
+                    <wp:lineTo x="4583" y="20148"/>
+                    <wp:lineTo x="8160" y="21499"/>
+                    <wp:lineTo x="8943" y="21499"/>
+                    <wp:lineTo x="12520" y="21499"/>
+                    <wp:lineTo x="13302" y="21499"/>
+                    <wp:lineTo x="16879" y="20148"/>
+                    <wp:lineTo x="16991" y="19810"/>
+                    <wp:lineTo x="19003" y="18009"/>
+                    <wp:lineTo x="20344" y="16208"/>
+                    <wp:lineTo x="21015" y="14408"/>
+                    <wp:lineTo x="21462" y="12607"/>
+                    <wp:lineTo x="21462" y="9005"/>
+                    <wp:lineTo x="21127" y="7204"/>
+                    <wp:lineTo x="20233" y="5403"/>
+                    <wp:lineTo x="19003" y="3602"/>
+                    <wp:lineTo x="17326" y="2026"/>
+                    <wp:lineTo x="16991" y="1463"/>
+                    <wp:lineTo x="13637" y="113"/>
+                    <wp:lineTo x="12520" y="0"/>
+                    <wp:lineTo x="8943" y="0"/>
                   </wp:wrapPolygon>
                 </wp:wrapTight>
                 <wp:docPr id="9" name="Image 9"/>
@@ -1000,7 +999,7 @@
                       <pic:spPr bwMode="auto">
                         <a:xfrm>
                           <a:off x="0" y="0"/>
-                          <a:ext cx="3682800" cy="3656141"/>
+                          <a:ext cx="3681095" cy="3655695"/>
                         </a:xfrm>
                         <a:prstGeom prst="rect">
                           <a:avLst/>

</xml_diff>